<commit_message>
bug fix and update
</commit_message>
<xml_diff>
--- a/รายงาน.docx
+++ b/รายงาน.docx
@@ -1695,17 +1695,7 @@
           <w:cs/>
           <w:lang w:val="en-US"/>
         </w:rPr>
-        <w:t>ค่าเฉลี่ยเวลาใน</w:t>
-      </w:r>
-      <w:r>
-        <w:rPr>
-          <w:rFonts w:ascii="TH SarabunPSK" w:hAnsi="TH SarabunPSK" w:cs="TH SarabunPSK" w:hint="cs"/>
-          <w:sz w:val="32"/>
-          <w:szCs w:val="32"/>
-          <w:cs/>
-          <w:lang w:val="en-US"/>
-        </w:rPr>
-        <w:t>การแพร่ระบาดสู่ประชากร 99% คือระ</w:t>
+        <w:t>ค่าเฉลี่ยเวลาในการแพร่ระบาดสู่ประชากร 99% คือระ</w:t>
       </w:r>
       <w:r>
         <w:rPr>
@@ -2080,7 +2070,7 @@
     <w:p>
       <w:pPr>
         <w:rPr>
-          <w:rFonts w:ascii="TH SarabunPSK" w:hAnsi="TH SarabunPSK" w:cs="TH SarabunPSK" w:hint="cs"/>
+          <w:rFonts w:ascii="TH SarabunPSK" w:hAnsi="TH SarabunPSK" w:cs="TH SarabunPSK"/>
           <w:b/>
           <w:bCs/>
           <w:sz w:val="32"/>
@@ -2260,7 +2250,7 @@
             <w:pPr>
               <w:jc w:val="center"/>
               <w:rPr>
-                <w:rFonts w:ascii="TH SarabunPSK" w:hAnsi="TH SarabunPSK" w:cs="TH SarabunPSK" w:hint="cs"/>
+                <w:rFonts w:ascii="TH SarabunPSK" w:hAnsi="TH SarabunPSK" w:cs="TH SarabunPSK"/>
                 <w:sz w:val="32"/>
                 <w:szCs w:val="32"/>
                 <w:cs/>
@@ -2811,7 +2801,7 @@
     <w:p>
       <w:pPr>
         <w:rPr>
-          <w:rFonts w:ascii="TH SarabunPSK" w:hAnsi="TH SarabunPSK" w:cs="TH SarabunPSK" w:hint="cs"/>
+          <w:rFonts w:ascii="TH SarabunPSK" w:hAnsi="TH SarabunPSK" w:cs="TH SarabunPSK"/>
           <w:sz w:val="32"/>
           <w:szCs w:val="32"/>
           <w:lang w:val="en-US"/>
@@ -3807,17 +3797,7 @@
           <w:szCs w:val="32"/>
           <w:lang w:val="en-US"/>
         </w:rPr>
-        <w:t>99</w:t>
-      </w:r>
-      <w:r>
-        <w:rPr>
-          <w:rFonts w:ascii="TH SarabunPSK" w:eastAsia="BrowalliaUPC" w:hAnsi="TH SarabunPSK" w:cs="TH SarabunPSK"/>
-          <w:b/>
-          <w:sz w:val="32"/>
-          <w:szCs w:val="32"/>
-          <w:lang w:val="en-US"/>
-        </w:rPr>
-        <w:t>%</w:t>
+        <w:t>99%</w:t>
       </w:r>
     </w:p>
     <w:p>
@@ -3840,10 +3820,10 @@
           <w:lang w:val="en-US"/>
         </w:rPr>
         <w:drawing>
-          <wp:inline distT="0" distB="0" distL="0" distR="0" wp14:anchorId="76DAFF16" wp14:editId="3251DD5C">
-            <wp:extent cx="2842260" cy="2131695"/>
-            <wp:effectExtent l="0" t="0" r="0" b="1905"/>
-            <wp:docPr id="6" name="Picture 6"/>
+          <wp:inline distT="0" distB="0" distL="0" distR="0" wp14:anchorId="4E3B11D4" wp14:editId="09D584D9">
+            <wp:extent cx="3068320" cy="2301240"/>
+            <wp:effectExtent l="0" t="0" r="0" b="3810"/>
+            <wp:docPr id="8" name="Picture 8" descr="Chart, bar chart&#10;&#10;Description automatically generated"/>
             <wp:cNvGraphicFramePr>
               <a:graphicFrameLocks xmlns:a="http://schemas.openxmlformats.org/drawingml/2006/main" noChangeAspect="1"/>
             </wp:cNvGraphicFramePr>
@@ -3851,7 +3831,7 @@
               <a:graphicData uri="http://schemas.openxmlformats.org/drawingml/2006/picture">
                 <pic:pic xmlns:pic="http://schemas.openxmlformats.org/drawingml/2006/picture">
                   <pic:nvPicPr>
-                    <pic:cNvPr id="6" name="Picture 6"/>
+                    <pic:cNvPr id="8" name="Picture 8" descr="Chart, bar chart&#10;&#10;Description automatically generated"/>
                     <pic:cNvPicPr/>
                   </pic:nvPicPr>
                   <pic:blipFill>
@@ -3869,7 +3849,7 @@
                   <pic:spPr>
                     <a:xfrm>
                       <a:off x="0" y="0"/>
-                      <a:ext cx="2842260" cy="2131695"/>
+                      <a:ext cx="3068320" cy="2301240"/>
                     </a:xfrm>
                     <a:prstGeom prst="rect">
                       <a:avLst/>
@@ -3886,7 +3866,7 @@
       <w:pPr>
         <w:jc w:val="center"/>
         <w:rPr>
-          <w:rFonts w:ascii="TH SarabunPSK" w:eastAsia="BrowalliaUPC" w:hAnsi="TH SarabunPSK" w:cs="TH SarabunPSK" w:hint="cs"/>
+          <w:rFonts w:ascii="TH SarabunPSK" w:eastAsia="BrowalliaUPC" w:hAnsi="TH SarabunPSK" w:cs="TH SarabunPSK"/>
           <w:b/>
           <w:i/>
           <w:iCs/>
@@ -4028,29 +4008,7 @@
           <w:cs/>
           <w:lang w:val="en-US"/>
         </w:rPr>
-        <w:t>ตัวแปรที่กำหนดให้ต่างกันเพื่อดูความแตกต่าง คือ</w:t>
-      </w:r>
-      <w:r>
-        <w:rPr>
-          <w:rFonts w:ascii="TH SarabunPSK" w:eastAsia="BrowalliaUPC" w:hAnsi="TH SarabunPSK" w:cs="TH SarabunPSK" w:hint="cs"/>
-          <w:b/>
-          <w:sz w:val="32"/>
-          <w:szCs w:val="32"/>
-          <w:cs/>
-          <w:lang w:val="en-US"/>
-        </w:rPr>
-        <w:t xml:space="preserve"> </w:t>
-      </w:r>
-      <w:r>
-        <w:rPr>
-          <w:rFonts w:ascii="TH SarabunPSK" w:eastAsia="BrowalliaUPC" w:hAnsi="TH SarabunPSK" w:cs="TH SarabunPSK" w:hint="cs"/>
-          <w:b/>
-          <w:sz w:val="32"/>
-          <w:szCs w:val="32"/>
-          <w:cs/>
-          <w:lang w:val="en-US"/>
-        </w:rPr>
-        <w:t>จำนวนโหนด</w:t>
+        <w:t>ตัวแปรที่กำหนดให้ต่างกันเพื่อดูความแตกต่าง คือ จำนวนโหนด</w:t>
       </w:r>
       <w:r>
         <w:rPr>
@@ -4114,18 +4072,7 @@
           <w:cs/>
           <w:lang w:val="en-US"/>
         </w:rPr>
-        <w:t>ค่า</w:t>
-      </w:r>
-      <w:r>
-        <w:rPr>
-          <w:rFonts w:ascii="TH SarabunPSK" w:eastAsia="BrowalliaUPC" w:hAnsi="TH SarabunPSK" w:cs="TH SarabunPSK" w:hint="cs"/>
-          <w:b/>
-          <w:sz w:val="32"/>
-          <w:szCs w:val="32"/>
-          <w:cs/>
-          <w:lang w:val="en-US"/>
-        </w:rPr>
-        <w:t xml:space="preserve">แตกต่างกันดังนี้ กราฟสีแดง </w:t>
+        <w:t xml:space="preserve">ค่าแตกต่างกันดังนี้ กราฟสีแดง </w:t>
       </w:r>
       <w:r>
         <w:rPr>
@@ -4433,25 +4380,266 @@
           <w:cs/>
           <w:lang w:val="en-US"/>
         </w:rPr>
-        <w:t>การแพร่เชื้อ จำนวนประชากรโดยใช้ระยะเวลาในการแพร่เชื้อโดยเฉลี่ย คือ</w:t>
-      </w:r>
-      <w:r>
-        <w:rPr>
-          <w:rFonts w:ascii="TH SarabunPSK" w:eastAsia="BrowalliaUPC" w:hAnsi="TH SarabunPSK" w:cs="TH SarabunPSK" w:hint="cs"/>
-          <w:b/>
-          <w:sz w:val="32"/>
-          <w:szCs w:val="32"/>
-          <w:cs/>
-          <w:lang w:val="en-US"/>
-        </w:rPr>
-        <w:t xml:space="preserve"> 118.525 529.88 และ 613.48 หน่วย ตามลำดับ</w:t>
+        <w:t>การแพร่เชื้อ จำนวนประชากร</w:t>
+      </w:r>
+      <w:r>
+        <w:rPr>
+          <w:rFonts w:ascii="TH SarabunPSK" w:eastAsia="BrowalliaUPC" w:hAnsi="TH SarabunPSK" w:cs="TH SarabunPSK" w:hint="cs"/>
+          <w:b/>
+          <w:sz w:val="32"/>
+          <w:szCs w:val="32"/>
+          <w:cs/>
+          <w:lang w:val="en-US"/>
+        </w:rPr>
+        <w:t>และค่าเริ่มต้น ตามลำดับ</w:t>
+      </w:r>
+      <w:r>
+        <w:rPr>
+          <w:rFonts w:ascii="TH SarabunPSK" w:eastAsia="BrowalliaUPC" w:hAnsi="TH SarabunPSK" w:cs="TH SarabunPSK" w:hint="cs"/>
+          <w:b/>
+          <w:sz w:val="32"/>
+          <w:szCs w:val="32"/>
+          <w:cs/>
+          <w:lang w:val="en-US"/>
+        </w:rPr>
+        <w:t xml:space="preserve"> </w:t>
+      </w:r>
+      <w:r>
+        <w:rPr>
+          <w:rFonts w:ascii="TH SarabunPSK" w:eastAsia="BrowalliaUPC" w:hAnsi="TH SarabunPSK" w:cs="TH SarabunPSK" w:hint="cs"/>
+          <w:b/>
+          <w:sz w:val="32"/>
+          <w:szCs w:val="32"/>
+          <w:cs/>
+          <w:lang w:val="en-US"/>
+        </w:rPr>
+        <w:t>โดยใช้ระยะเวลาในการแพร่เชื้อโดยเฉลี่ย คือ</w:t>
+      </w:r>
+      <w:r>
+        <w:rPr>
+          <w:rFonts w:ascii="TH SarabunPSK" w:eastAsia="BrowalliaUPC" w:hAnsi="TH SarabunPSK" w:cs="TH SarabunPSK" w:hint="cs"/>
+          <w:b/>
+          <w:sz w:val="32"/>
+          <w:szCs w:val="32"/>
+          <w:cs/>
+          <w:lang w:val="en-US"/>
+        </w:rPr>
+        <w:t xml:space="preserve"> </w:t>
+      </w:r>
+      <w:r>
+        <w:rPr>
+          <w:rFonts w:ascii="TH SarabunPSK" w:eastAsia="BrowalliaUPC" w:hAnsi="TH SarabunPSK" w:cs="TH SarabunPSK" w:hint="cs"/>
+          <w:b/>
+          <w:sz w:val="32"/>
+          <w:szCs w:val="32"/>
+          <w:cs/>
+          <w:lang w:val="en-US"/>
+        </w:rPr>
+        <w:t>83.44</w:t>
+      </w:r>
+      <w:r>
+        <w:rPr>
+          <w:rFonts w:ascii="TH SarabunPSK" w:eastAsia="BrowalliaUPC" w:hAnsi="TH SarabunPSK" w:cs="TH SarabunPSK" w:hint="cs"/>
+          <w:b/>
+          <w:sz w:val="32"/>
+          <w:szCs w:val="32"/>
+          <w:cs/>
+          <w:lang w:val="en-US"/>
+        </w:rPr>
+        <w:t xml:space="preserve"> </w:t>
+      </w:r>
+      <w:r>
+        <w:rPr>
+          <w:rFonts w:ascii="TH SarabunPSK" w:eastAsia="BrowalliaUPC" w:hAnsi="TH SarabunPSK" w:cs="TH SarabunPSK" w:hint="cs"/>
+          <w:b/>
+          <w:sz w:val="32"/>
+          <w:szCs w:val="32"/>
+          <w:cs/>
+          <w:lang w:val="en-US"/>
+        </w:rPr>
+        <w:t>136.155</w:t>
+      </w:r>
+      <w:r>
+        <w:rPr>
+          <w:rFonts w:ascii="TH SarabunPSK" w:eastAsia="BrowalliaUPC" w:hAnsi="TH SarabunPSK" w:cs="TH SarabunPSK" w:hint="cs"/>
+          <w:b/>
+          <w:sz w:val="32"/>
+          <w:szCs w:val="32"/>
+          <w:cs/>
+          <w:lang w:val="en-US"/>
+        </w:rPr>
+        <w:t xml:space="preserve"> </w:t>
+      </w:r>
+      <w:r>
+        <w:rPr>
+          <w:rFonts w:ascii="TH SarabunPSK" w:eastAsia="BrowalliaUPC" w:hAnsi="TH SarabunPSK" w:cs="TH SarabunPSK" w:hint="cs"/>
+          <w:b/>
+          <w:sz w:val="32"/>
+          <w:szCs w:val="32"/>
+          <w:cs/>
+          <w:lang w:val="en-US"/>
+        </w:rPr>
+        <w:t>217.215</w:t>
+      </w:r>
+      <w:r>
+        <w:rPr>
+          <w:rFonts w:ascii="TH SarabunPSK" w:eastAsia="BrowalliaUPC" w:hAnsi="TH SarabunPSK" w:cs="TH SarabunPSK" w:hint="cs"/>
+          <w:b/>
+          <w:sz w:val="32"/>
+          <w:szCs w:val="32"/>
+          <w:cs/>
+          <w:lang w:val="en-US"/>
+        </w:rPr>
+        <w:t xml:space="preserve"> </w:t>
+      </w:r>
+      <w:r>
+        <w:rPr>
+          <w:rFonts w:ascii="TH SarabunPSK" w:eastAsia="BrowalliaUPC" w:hAnsi="TH SarabunPSK" w:cs="TH SarabunPSK" w:hint="cs"/>
+          <w:b/>
+          <w:sz w:val="32"/>
+          <w:szCs w:val="32"/>
+          <w:cs/>
+          <w:lang w:val="en-US"/>
+        </w:rPr>
+        <w:t xml:space="preserve">และ 375.215 </w:t>
+      </w:r>
+      <w:r>
+        <w:rPr>
+          <w:rFonts w:ascii="TH SarabunPSK" w:eastAsia="BrowalliaUPC" w:hAnsi="TH SarabunPSK" w:cs="TH SarabunPSK" w:hint="cs"/>
+          <w:b/>
+          <w:sz w:val="32"/>
+          <w:szCs w:val="32"/>
+          <w:cs/>
+          <w:lang w:val="en-US"/>
+        </w:rPr>
+        <w:t>หน่วย ตามลำดับ</w:t>
+      </w:r>
+      <w:r>
+        <w:rPr>
+          <w:rFonts w:ascii="TH SarabunPSK" w:eastAsia="BrowalliaUPC" w:hAnsi="TH SarabunPSK" w:cs="TH SarabunPSK" w:hint="cs"/>
+          <w:b/>
+          <w:sz w:val="32"/>
+          <w:szCs w:val="32"/>
+          <w:cs/>
+          <w:lang w:val="en-US"/>
+        </w:rPr>
+        <w:t xml:space="preserve"> </w:t>
+      </w:r>
+      <w:r>
+        <w:rPr>
+          <w:rFonts w:ascii="TH SarabunPSK" w:eastAsia="BrowalliaUPC" w:hAnsi="TH SarabunPSK" w:cs="TH SarabunPSK" w:hint="cs"/>
+          <w:b/>
+          <w:sz w:val="32"/>
+          <w:szCs w:val="32"/>
+          <w:cs/>
+          <w:lang w:val="en-US"/>
+        </w:rPr>
+        <w:t>ซึ่งมีปริมาณ</w:t>
+      </w:r>
+      <w:r>
+        <w:rPr>
+          <w:rFonts w:ascii="TH SarabunPSK" w:eastAsia="BrowalliaUPC" w:hAnsi="TH SarabunPSK" w:cs="TH SarabunPSK" w:hint="cs"/>
+          <w:b/>
+          <w:sz w:val="32"/>
+          <w:szCs w:val="32"/>
+          <w:cs/>
+          <w:lang w:val="en-US"/>
+        </w:rPr>
+        <w:t>ต่ำ</w:t>
+      </w:r>
+      <w:r>
+        <w:rPr>
+          <w:rFonts w:ascii="TH SarabunPSK" w:eastAsia="BrowalliaUPC" w:hAnsi="TH SarabunPSK" w:cs="TH SarabunPSK" w:hint="cs"/>
+          <w:b/>
+          <w:sz w:val="32"/>
+          <w:szCs w:val="32"/>
+          <w:cs/>
+          <w:lang w:val="en-US"/>
+        </w:rPr>
+        <w:t>กว่าค่าเริ่มต้นอยู่ที่</w:t>
+      </w:r>
+      <w:r>
+        <w:rPr>
+          <w:rFonts w:ascii="TH SarabunPSK" w:eastAsia="BrowalliaUPC" w:hAnsi="TH SarabunPSK" w:cs="TH SarabunPSK"/>
+          <w:b/>
+          <w:sz w:val="32"/>
+          <w:szCs w:val="32"/>
+          <w:lang w:val="en-US"/>
+        </w:rPr>
+        <w:t xml:space="preserve"> </w:t>
+      </w:r>
+      <w:r>
+        <w:rPr>
+          <w:rFonts w:ascii="TH SarabunPSK" w:eastAsia="BrowalliaUPC" w:hAnsi="TH SarabunPSK" w:cs="TH SarabunPSK" w:hint="cs"/>
+          <w:b/>
+          <w:sz w:val="32"/>
+          <w:szCs w:val="32"/>
+          <w:cs/>
+          <w:lang w:val="en-US"/>
+        </w:rPr>
+        <w:t>4.496</w:t>
+      </w:r>
+      <w:r>
+        <w:rPr>
+          <w:rFonts w:ascii="TH SarabunPSK" w:eastAsia="BrowalliaUPC" w:hAnsi="TH SarabunPSK" w:cs="TH SarabunPSK" w:hint="cs"/>
+          <w:b/>
+          <w:sz w:val="32"/>
+          <w:szCs w:val="32"/>
+          <w:cs/>
+          <w:lang w:val="en-US"/>
+        </w:rPr>
+        <w:t xml:space="preserve"> </w:t>
+      </w:r>
+      <w:r>
+        <w:rPr>
+          <w:rFonts w:ascii="TH SarabunPSK" w:eastAsia="BrowalliaUPC" w:hAnsi="TH SarabunPSK" w:cs="TH SarabunPSK" w:hint="cs"/>
+          <w:b/>
+          <w:sz w:val="32"/>
+          <w:szCs w:val="32"/>
+          <w:cs/>
+          <w:lang w:val="en-US"/>
+        </w:rPr>
+        <w:t>2.755</w:t>
+      </w:r>
+      <w:r>
+        <w:rPr>
+          <w:rFonts w:ascii="TH SarabunPSK" w:eastAsia="BrowalliaUPC" w:hAnsi="TH SarabunPSK" w:cs="TH SarabunPSK" w:hint="cs"/>
+          <w:b/>
+          <w:sz w:val="32"/>
+          <w:szCs w:val="32"/>
+          <w:cs/>
+          <w:lang w:val="en-US"/>
+        </w:rPr>
+        <w:t xml:space="preserve"> และ 1.</w:t>
+      </w:r>
+      <w:r>
+        <w:rPr>
+          <w:rFonts w:ascii="TH SarabunPSK" w:eastAsia="BrowalliaUPC" w:hAnsi="TH SarabunPSK" w:cs="TH SarabunPSK" w:hint="cs"/>
+          <w:b/>
+          <w:sz w:val="32"/>
+          <w:szCs w:val="32"/>
+          <w:cs/>
+          <w:lang w:val="en-US"/>
+        </w:rPr>
+        <w:t>727</w:t>
+      </w:r>
+      <w:r>
+        <w:rPr>
+          <w:rFonts w:ascii="TH SarabunPSK" w:eastAsia="BrowalliaUPC" w:hAnsi="TH SarabunPSK" w:cs="TH SarabunPSK" w:hint="cs"/>
+          <w:b/>
+          <w:sz w:val="32"/>
+          <w:szCs w:val="32"/>
+          <w:cs/>
+          <w:lang w:val="en-US"/>
+        </w:rPr>
+        <w:t xml:space="preserve"> เท่า ตามลำดับ</w:t>
       </w:r>
     </w:p>
     <w:p>
       <w:pPr>
         <w:ind w:firstLine="720"/>
         <w:rPr>
-          <w:rFonts w:ascii="TH SarabunPSK" w:eastAsia="BrowalliaUPC" w:hAnsi="TH SarabunPSK" w:cs="TH SarabunPSK" w:hint="cs"/>
+          <w:rFonts w:ascii="TH SarabunPSK" w:eastAsia="BrowalliaUPC" w:hAnsi="TH SarabunPSK" w:cs="TH SarabunPSK"/>
           <w:b/>
           <w:sz w:val="32"/>
           <w:szCs w:val="32"/>
@@ -4522,10 +4710,10 @@
           <w:lang w:val="en-US"/>
         </w:rPr>
         <w:drawing>
-          <wp:inline distT="0" distB="0" distL="0" distR="0" wp14:anchorId="74F08BFE" wp14:editId="615EE1C9">
-            <wp:extent cx="2895600" cy="2171700"/>
-            <wp:effectExtent l="0" t="0" r="0" b="0"/>
-            <wp:docPr id="7" name="Picture 7" descr="Chart, bar chart&#10;&#10;Description automatically generated"/>
+          <wp:inline distT="0" distB="0" distL="0" distR="0" wp14:anchorId="35ABCB18" wp14:editId="3BB01793">
+            <wp:extent cx="2987040" cy="2240280"/>
+            <wp:effectExtent l="0" t="0" r="3810" b="7620"/>
+            <wp:docPr id="9" name="Picture 9" descr="Chart, bar chart&#10;&#10;Description automatically generated"/>
             <wp:cNvGraphicFramePr>
               <a:graphicFrameLocks xmlns:a="http://schemas.openxmlformats.org/drawingml/2006/main" noChangeAspect="1"/>
             </wp:cNvGraphicFramePr>
@@ -4533,7 +4721,7 @@
               <a:graphicData uri="http://schemas.openxmlformats.org/drawingml/2006/picture">
                 <pic:pic xmlns:pic="http://schemas.openxmlformats.org/drawingml/2006/picture">
                   <pic:nvPicPr>
-                    <pic:cNvPr id="7" name="Picture 7" descr="Chart, bar chart&#10;&#10;Description automatically generated"/>
+                    <pic:cNvPr id="9" name="Picture 9" descr="Chart, bar chart&#10;&#10;Description automatically generated"/>
                     <pic:cNvPicPr/>
                   </pic:nvPicPr>
                   <pic:blipFill>
@@ -4551,7 +4739,7 @@
                   <pic:spPr>
                     <a:xfrm>
                       <a:off x="0" y="0"/>
-                      <a:ext cx="2895600" cy="2171700"/>
+                      <a:ext cx="2987040" cy="2240280"/>
                     </a:xfrm>
                     <a:prstGeom prst="rect">
                       <a:avLst/>
@@ -4568,7 +4756,7 @@
       <w:pPr>
         <w:jc w:val="center"/>
         <w:rPr>
-          <w:rFonts w:ascii="TH SarabunPSK" w:eastAsia="BrowalliaUPC" w:hAnsi="TH SarabunPSK" w:cs="TH SarabunPSK" w:hint="cs"/>
+          <w:rFonts w:ascii="TH SarabunPSK" w:eastAsia="BrowalliaUPC" w:hAnsi="TH SarabunPSK" w:cs="TH SarabunPSK"/>
           <w:b/>
           <w:i/>
           <w:iCs/>
@@ -4758,10 +4946,11 @@
       <w:pPr>
         <w:ind w:firstLine="720"/>
         <w:rPr>
-          <w:rFonts w:ascii="TH SarabunPSK" w:eastAsia="BrowalliaUPC" w:hAnsi="TH SarabunPSK" w:cs="TH SarabunPSK"/>
-          <w:b/>
-          <w:sz w:val="32"/>
-          <w:szCs w:val="32"/>
+          <w:rFonts w:ascii="TH SarabunPSK" w:eastAsia="BrowalliaUPC" w:hAnsi="TH SarabunPSK" w:cs="TH SarabunPSK" w:hint="cs"/>
+          <w:b/>
+          <w:sz w:val="32"/>
+          <w:szCs w:val="32"/>
+          <w:cs/>
           <w:lang w:val="en-US"/>
         </w:rPr>
       </w:pPr>
@@ -5054,7 +5243,7 @@
       <w:r>
         <w:rPr>
           <w:rFonts w:ascii="TH SarabunPSK" w:eastAsia="BrowalliaUPC" w:hAnsi="TH SarabunPSK" w:cs="TH SarabunPSK"/>
-          <w:b/>
+          <w:bCs/>
           <w:sz w:val="32"/>
           <w:szCs w:val="32"/>
           <w:lang w:val="en-US"/>
@@ -5064,24 +5253,24 @@
       <w:r>
         <w:rPr>
           <w:rFonts w:ascii="TH SarabunPSK" w:eastAsia="BrowalliaUPC" w:hAnsi="TH SarabunPSK" w:cs="TH SarabunPSK" w:hint="cs"/>
-          <w:b/>
-          <w:sz w:val="32"/>
-          <w:szCs w:val="32"/>
-          <w:cs/>
-          <w:lang w:val="en-US"/>
-        </w:rPr>
-        <w:t xml:space="preserve"> โดยกราฟสีแดงเป็นค่าเริ่มต้นส่วนกราฟอื่นๆ จะมีการปรับตัวแปรให้มากกว่าค่าเริ่มต้นอีก 0.5 เท่า โดยภาพรวมแล้ว ตัวแปรที่เพิ่มจำนวนผู้</w:t>
-      </w:r>
-      <w:r>
-        <w:rPr>
-          <w:rFonts w:ascii="TH SarabunPSK" w:eastAsia="BrowalliaUPC" w:hAnsi="TH SarabunPSK" w:cs="TH SarabunPSK" w:hint="cs"/>
-          <w:b/>
-          <w:sz w:val="32"/>
-          <w:szCs w:val="32"/>
-          <w:cs/>
-          <w:lang w:val="en-US"/>
-        </w:rPr>
-        <w:t>ติดเชื้อสูงที่สุด คือ จำนวนโหนด ระยะทางการแพร่</w:t>
+          <w:bCs/>
+          <w:sz w:val="32"/>
+          <w:szCs w:val="32"/>
+          <w:cs/>
+          <w:lang w:val="en-US"/>
+        </w:rPr>
+        <w:t xml:space="preserve"> </w:t>
+      </w:r>
+      <w:r>
+        <w:rPr>
+          <w:rFonts w:ascii="TH SarabunPSK" w:eastAsia="BrowalliaUPC" w:hAnsi="TH SarabunPSK" w:cs="TH SarabunPSK" w:hint="cs"/>
+          <w:b/>
+          <w:sz w:val="32"/>
+          <w:szCs w:val="32"/>
+          <w:cs/>
+          <w:lang w:val="en-US"/>
+        </w:rPr>
+        <w:t>โดยกราฟสีแดงเป็นค่าเริ่มต้นส่วนกราฟอื่นๆ จะมีการปรับตัวแปรให้มากกว่าค่าเริ่มต้นอีก 0.5 เท่า โดยภาพรวมแล้ว ตัวแปรที่เพิ่มจำนวนผู้ติดเชื้อสูงที่สุด คือ จำนวนโหนด ระยะทางการแพร่</w:t>
       </w:r>
       <w:r>
         <w:rPr>
@@ -5103,7 +5292,117 @@
           <w:cs/>
           <w:lang w:val="en-US"/>
         </w:rPr>
-        <w:t xml:space="preserve"> ระยะเวลาในการรักษา โดยมีผู้ติดเชื้อพร้อมกันใน 1 หน่วยเวลาสูงสุดโดยเฉลี่ย คือ 505.575 441.315 และ 298.855 </w:t>
+        <w:t xml:space="preserve"> ระยะเวลาในการรักษา</w:t>
+      </w:r>
+      <w:r>
+        <w:rPr>
+          <w:rFonts w:ascii="TH SarabunPSK" w:eastAsia="BrowalliaUPC" w:hAnsi="TH SarabunPSK" w:cs="TH SarabunPSK" w:hint="cs"/>
+          <w:b/>
+          <w:sz w:val="32"/>
+          <w:szCs w:val="32"/>
+          <w:cs/>
+          <w:lang w:val="en-US"/>
+        </w:rPr>
+        <w:t xml:space="preserve"> และค่าตั้งต้น</w:t>
+      </w:r>
+      <w:r>
+        <w:rPr>
+          <w:rFonts w:ascii="TH SarabunPSK" w:eastAsia="BrowalliaUPC" w:hAnsi="TH SarabunPSK" w:cs="TH SarabunPSK" w:hint="cs"/>
+          <w:b/>
+          <w:sz w:val="32"/>
+          <w:szCs w:val="32"/>
+          <w:cs/>
+          <w:lang w:val="en-US"/>
+        </w:rPr>
+        <w:t xml:space="preserve"> โดยมีผู้ติดเชื้อพร้อมกันใน 1 หน่วยเวลาสูงสุดโดยเฉลี่ย คือ </w:t>
+      </w:r>
+      <w:r>
+        <w:rPr>
+          <w:rFonts w:ascii="TH SarabunPSK" w:eastAsia="BrowalliaUPC" w:hAnsi="TH SarabunPSK" w:cs="TH SarabunPSK" w:hint="cs"/>
+          <w:b/>
+          <w:sz w:val="32"/>
+          <w:szCs w:val="32"/>
+          <w:cs/>
+          <w:lang w:val="en-US"/>
+        </w:rPr>
+        <w:t>533.83</w:t>
+      </w:r>
+      <w:r>
+        <w:rPr>
+          <w:rFonts w:ascii="TH SarabunPSK" w:eastAsia="BrowalliaUPC" w:hAnsi="TH SarabunPSK" w:cs="TH SarabunPSK" w:hint="cs"/>
+          <w:b/>
+          <w:sz w:val="32"/>
+          <w:szCs w:val="32"/>
+          <w:cs/>
+          <w:lang w:val="en-US"/>
+        </w:rPr>
+        <w:t xml:space="preserve"> </w:t>
+      </w:r>
+      <w:r>
+        <w:rPr>
+          <w:rFonts w:ascii="TH SarabunPSK" w:eastAsia="BrowalliaUPC" w:hAnsi="TH SarabunPSK" w:cs="TH SarabunPSK" w:hint="cs"/>
+          <w:b/>
+          <w:sz w:val="32"/>
+          <w:szCs w:val="32"/>
+          <w:cs/>
+          <w:lang w:val="en-US"/>
+        </w:rPr>
+        <w:t>456.205</w:t>
+      </w:r>
+      <w:r>
+        <w:rPr>
+          <w:rFonts w:ascii="TH SarabunPSK" w:eastAsia="BrowalliaUPC" w:hAnsi="TH SarabunPSK" w:cs="TH SarabunPSK" w:hint="cs"/>
+          <w:b/>
+          <w:sz w:val="32"/>
+          <w:szCs w:val="32"/>
+          <w:cs/>
+          <w:lang w:val="en-US"/>
+        </w:rPr>
+        <w:t xml:space="preserve"> </w:t>
+      </w:r>
+      <w:r>
+        <w:rPr>
+          <w:rFonts w:ascii="TH SarabunPSK" w:eastAsia="BrowalliaUPC" w:hAnsi="TH SarabunPSK" w:cs="TH SarabunPSK" w:hint="cs"/>
+          <w:b/>
+          <w:sz w:val="32"/>
+          <w:szCs w:val="32"/>
+          <w:cs/>
+          <w:lang w:val="en-US"/>
+        </w:rPr>
+        <w:t xml:space="preserve">319.92 </w:t>
+      </w:r>
+      <w:r>
+        <w:rPr>
+          <w:rFonts w:ascii="TH SarabunPSK" w:eastAsia="BrowalliaUPC" w:hAnsi="TH SarabunPSK" w:cs="TH SarabunPSK" w:hint="cs"/>
+          <w:b/>
+          <w:sz w:val="32"/>
+          <w:szCs w:val="32"/>
+          <w:cs/>
+          <w:lang w:val="en-US"/>
+        </w:rPr>
+        <w:t>และ</w:t>
+      </w:r>
+      <w:r>
+        <w:rPr>
+          <w:rFonts w:ascii="TH SarabunPSK" w:eastAsia="BrowalliaUPC" w:hAnsi="TH SarabunPSK" w:cs="TH SarabunPSK" w:hint="cs"/>
+          <w:b/>
+          <w:sz w:val="32"/>
+          <w:szCs w:val="32"/>
+          <w:cs/>
+          <w:lang w:val="en-US"/>
+        </w:rPr>
+        <w:t xml:space="preserve"> 228.22</w:t>
+      </w:r>
+      <w:r>
+        <w:rPr>
+          <w:rFonts w:ascii="TH SarabunPSK" w:eastAsia="BrowalliaUPC" w:hAnsi="TH SarabunPSK" w:cs="TH SarabunPSK" w:hint="cs"/>
+          <w:b/>
+          <w:sz w:val="32"/>
+          <w:szCs w:val="32"/>
+          <w:cs/>
+          <w:lang w:val="en-US"/>
+        </w:rPr>
+        <w:t xml:space="preserve"> </w:t>
       </w:r>
       <w:r>
         <w:rPr>
@@ -5127,11 +5426,43 @@
         </w:rPr>
         <w:t>ตามลำดับ</w:t>
       </w:r>
-    </w:p>
-    <w:p>
-      <w:pPr>
-        <w:rPr>
-          <w:rFonts w:ascii="TH SarabunPSK" w:eastAsia="BrowalliaUPC" w:hAnsi="TH SarabunPSK" w:cs="TH SarabunPSK" w:hint="cs"/>
+      <w:r>
+        <w:rPr>
+          <w:rFonts w:ascii="TH SarabunPSK" w:eastAsia="BrowalliaUPC" w:hAnsi="TH SarabunPSK" w:cs="TH SarabunPSK" w:hint="cs"/>
+          <w:b/>
+          <w:sz w:val="32"/>
+          <w:szCs w:val="32"/>
+          <w:cs/>
+          <w:lang w:val="en-US"/>
+        </w:rPr>
+        <w:t xml:space="preserve"> ซึ่งมีปริมาณสูงกว่าค่าเริ่มต้นอยู่ที่</w:t>
+      </w:r>
+      <w:r>
+        <w:rPr>
+          <w:rFonts w:ascii="TH SarabunPSK" w:eastAsia="BrowalliaUPC" w:hAnsi="TH SarabunPSK" w:cs="TH SarabunPSK"/>
+          <w:b/>
+          <w:sz w:val="32"/>
+          <w:szCs w:val="32"/>
+          <w:lang w:val="en-US"/>
+        </w:rPr>
+        <w:t xml:space="preserve"> </w:t>
+      </w:r>
+      <w:r>
+        <w:rPr>
+          <w:rFonts w:ascii="TH SarabunPSK" w:eastAsia="BrowalliaUPC" w:hAnsi="TH SarabunPSK" w:cs="TH SarabunPSK" w:hint="cs"/>
+          <w:b/>
+          <w:sz w:val="32"/>
+          <w:szCs w:val="32"/>
+          <w:cs/>
+          <w:lang w:val="en-US"/>
+        </w:rPr>
+        <w:t>2.33 1.99 และ 1.4 เท่า ตามลำดับ</w:t>
+      </w:r>
+    </w:p>
+    <w:p>
+      <w:pPr>
+        <w:rPr>
+          <w:rFonts w:ascii="TH SarabunPSK" w:eastAsia="BrowalliaUPC" w:hAnsi="TH SarabunPSK" w:cs="TH SarabunPSK"/>
           <w:b/>
           <w:sz w:val="32"/>
           <w:szCs w:val="32"/>
@@ -5202,10 +5533,10 @@
           <w:lang w:val="en-US"/>
         </w:rPr>
         <w:drawing>
-          <wp:inline distT="0" distB="0" distL="0" distR="0" wp14:anchorId="53C6B0C2" wp14:editId="0877EAC8">
-            <wp:extent cx="3078480" cy="2308860"/>
-            <wp:effectExtent l="0" t="0" r="7620" b="0"/>
-            <wp:docPr id="5" name="Picture 5" descr="Chart, bar chart&#10;&#10;Description automatically generated"/>
+          <wp:inline distT="0" distB="0" distL="0" distR="0" wp14:anchorId="6B9B3E97" wp14:editId="57ABE914">
+            <wp:extent cx="2971800" cy="2228850"/>
+            <wp:effectExtent l="0" t="0" r="0" b="0"/>
+            <wp:docPr id="10" name="Picture 10" descr="Chart, bar chart&#10;&#10;Description automatically generated"/>
             <wp:cNvGraphicFramePr>
               <a:graphicFrameLocks xmlns:a="http://schemas.openxmlformats.org/drawingml/2006/main" noChangeAspect="1"/>
             </wp:cNvGraphicFramePr>
@@ -5213,7 +5544,7 @@
               <a:graphicData uri="http://schemas.openxmlformats.org/drawingml/2006/picture">
                 <pic:pic xmlns:pic="http://schemas.openxmlformats.org/drawingml/2006/picture">
                   <pic:nvPicPr>
-                    <pic:cNvPr id="5" name="Picture 5" descr="Chart, bar chart&#10;&#10;Description automatically generated"/>
+                    <pic:cNvPr id="10" name="Picture 10" descr="Chart, bar chart&#10;&#10;Description automatically generated"/>
                     <pic:cNvPicPr/>
                   </pic:nvPicPr>
                   <pic:blipFill>
@@ -5231,7 +5562,7 @@
                   <pic:spPr>
                     <a:xfrm>
                       <a:off x="0" y="0"/>
-                      <a:ext cx="3078480" cy="2308860"/>
+                      <a:ext cx="2971800" cy="2228850"/>
                     </a:xfrm>
                     <a:prstGeom prst="rect">
                       <a:avLst/>
@@ -5248,7 +5579,7 @@
       <w:pPr>
         <w:jc w:val="center"/>
         <w:rPr>
-          <w:rFonts w:ascii="TH SarabunPSK" w:eastAsia="BrowalliaUPC" w:hAnsi="TH SarabunPSK" w:cs="TH SarabunPSK" w:hint="cs"/>
+          <w:rFonts w:ascii="TH SarabunPSK" w:eastAsia="BrowalliaUPC" w:hAnsi="TH SarabunPSK" w:cs="TH SarabunPSK"/>
           <w:b/>
           <w:i/>
           <w:iCs/>
@@ -5364,7 +5695,19 @@
           <w:cs/>
           <w:lang w:val="en-US"/>
         </w:rPr>
-        <w:t>เพื่อหาอัตราการแพร่ระบาด โดยอัตราการแพร่ระบาดคิดจากจำนวนผู้ติดเชื้อโดยรวมทั้งหมดหารด้วยระยะเวลาในการทดลอง ซึ่งระยะเวลาจะเพิ่มขึ้นไปเรื่อยๆจนกว่าทุกคนติดเชื้อทั้งหมด หรือผู้ติดเชื้อหายดีทั้งหมด โดยจะทำการทดลองทั้งหมด 200 รอบและหาค่าเฉลี่ยซึ่งได้ผลลัพธ์ตามกราฟ</w:t>
+        <w:t>เพื่อหาอัตราการแพร่ระบาด โดยอัตราการแพร่ระบาดคิดจากจำนวนผู้ติดเชื้อโดยรวมทั้งหมดหารด้วยระยะเวลาในการทดลอง ซึ่งระยะเวลาจะเพิ่มขึ้นไปเรื่อยๆจนกว่าทุกคนติดเชื้อทั้งหมด หรือผู้ติดเชื้อหายดีทั้งหมด โดยจะทำการ</w:t>
+      </w:r>
+      <w:r>
+        <w:rPr>
+          <w:rFonts w:ascii="TH SarabunPSK" w:eastAsia="BrowalliaUPC" w:hAnsi="TH SarabunPSK" w:cs="TH SarabunPSK" w:hint="cs"/>
+          <w:b/>
+          <w:sz w:val="32"/>
+          <w:szCs w:val="32"/>
+          <w:cs/>
+          <w:lang w:val="en-US"/>
+        </w:rPr>
+        <w:lastRenderedPageBreak/>
+        <w:t>ทดลองทั้งหมด 200 รอบและหาค่าเฉลี่ยซึ่งได้ผลลัพธ์ตามกราฟ</w:t>
       </w:r>
     </w:p>
     <w:p>
@@ -5556,105 +5899,94 @@
           <w:szCs w:val="32"/>
           <w:lang w:val="en-US"/>
         </w:rPr>
+        <w:t>-24-100)</w:t>
+      </w:r>
+      <w:r>
+        <w:rPr>
+          <w:rFonts w:ascii="TH SarabunPSK" w:eastAsia="BrowalliaUPC" w:hAnsi="TH SarabunPSK" w:cs="TH SarabunPSK" w:hint="cs"/>
+          <w:b/>
+          <w:sz w:val="32"/>
+          <w:szCs w:val="32"/>
+          <w:cs/>
+          <w:lang w:val="en-US"/>
+        </w:rPr>
+        <w:t xml:space="preserve"> กราฟสีน้ำเงิน </w:t>
+      </w:r>
+      <w:r>
+        <w:rPr>
+          <w:rFonts w:ascii="TH SarabunPSK" w:eastAsia="BrowalliaUPC" w:hAnsi="TH SarabunPSK" w:cs="TH SarabunPSK"/>
+          <w:bCs/>
+          <w:sz w:val="32"/>
+          <w:szCs w:val="32"/>
+          <w:lang w:val="en-US"/>
+        </w:rPr>
+        <w:t>(500-</w:t>
+      </w:r>
+      <w:r>
+        <w:rPr>
+          <w:rFonts w:ascii="TH SarabunPSK" w:eastAsia="BrowalliaUPC" w:hAnsi="TH SarabunPSK" w:cs="TH SarabunPSK" w:hint="cs"/>
+          <w:b/>
+          <w:sz w:val="32"/>
+          <w:szCs w:val="32"/>
+          <w:cs/>
+          <w:lang w:val="en-US"/>
+        </w:rPr>
+        <w:t>36</w:t>
+      </w:r>
+      <w:r>
+        <w:rPr>
+          <w:rFonts w:ascii="TH SarabunPSK" w:eastAsia="BrowalliaUPC" w:hAnsi="TH SarabunPSK" w:cs="TH SarabunPSK"/>
+          <w:bCs/>
+          <w:sz w:val="32"/>
+          <w:szCs w:val="32"/>
+          <w:lang w:val="en-US"/>
+        </w:rPr>
+        <w:t>-100)</w:t>
+      </w:r>
+      <w:r>
+        <w:rPr>
+          <w:rFonts w:ascii="TH SarabunPSK" w:eastAsia="BrowalliaUPC" w:hAnsi="TH SarabunPSK" w:cs="TH SarabunPSK" w:hint="cs"/>
+          <w:b/>
+          <w:sz w:val="32"/>
+          <w:szCs w:val="32"/>
+          <w:cs/>
+          <w:lang w:val="en-US"/>
+        </w:rPr>
+        <w:t xml:space="preserve"> กราฟสีม่วง </w:t>
+      </w:r>
+      <w:r>
+        <w:rPr>
+          <w:rFonts w:ascii="TH SarabunPSK" w:eastAsia="BrowalliaUPC" w:hAnsi="TH SarabunPSK" w:cs="TH SarabunPSK"/>
+          <w:bCs/>
+          <w:sz w:val="32"/>
+          <w:szCs w:val="32"/>
+          <w:lang w:val="en-US"/>
+        </w:rPr>
+        <w:t>(500-</w:t>
+      </w:r>
+      <w:r>
+        <w:rPr>
+          <w:rFonts w:ascii="TH SarabunPSK" w:eastAsia="BrowalliaUPC" w:hAnsi="TH SarabunPSK" w:cs="TH SarabunPSK" w:hint="cs"/>
+          <w:b/>
+          <w:sz w:val="32"/>
+          <w:szCs w:val="32"/>
+          <w:cs/>
+          <w:lang w:val="en-US"/>
+        </w:rPr>
+        <w:t>36</w:t>
+      </w:r>
+      <w:r>
+        <w:rPr>
+          <w:rFonts w:ascii="TH SarabunPSK" w:eastAsia="BrowalliaUPC" w:hAnsi="TH SarabunPSK" w:cs="TH SarabunPSK"/>
+          <w:bCs/>
+          <w:sz w:val="32"/>
+          <w:szCs w:val="32"/>
+          <w:lang w:val="en-US"/>
+        </w:rPr>
         <w:t>-</w:t>
       </w:r>
       <w:r>
         <w:rPr>
-          <w:rFonts w:ascii="TH SarabunPSK" w:eastAsia="BrowalliaUPC" w:hAnsi="TH SarabunPSK" w:cs="TH SarabunPSK"/>
-          <w:bCs/>
-          <w:sz w:val="32"/>
-          <w:szCs w:val="32"/>
-          <w:lang w:val="en-US"/>
-        </w:rPr>
-        <w:lastRenderedPageBreak/>
-        <w:t>24-100)</w:t>
-      </w:r>
-      <w:r>
-        <w:rPr>
-          <w:rFonts w:ascii="TH SarabunPSK" w:eastAsia="BrowalliaUPC" w:hAnsi="TH SarabunPSK" w:cs="TH SarabunPSK" w:hint="cs"/>
-          <w:b/>
-          <w:sz w:val="32"/>
-          <w:szCs w:val="32"/>
-          <w:cs/>
-          <w:lang w:val="en-US"/>
-        </w:rPr>
-        <w:t xml:space="preserve"> กราฟสีน้ำเงิน </w:t>
-      </w:r>
-      <w:r>
-        <w:rPr>
-          <w:rFonts w:ascii="TH SarabunPSK" w:eastAsia="BrowalliaUPC" w:hAnsi="TH SarabunPSK" w:cs="TH SarabunPSK"/>
-          <w:bCs/>
-          <w:sz w:val="32"/>
-          <w:szCs w:val="32"/>
-          <w:lang w:val="en-US"/>
-        </w:rPr>
-        <w:t>(500-</w:t>
-      </w:r>
-      <w:r>
-        <w:rPr>
-          <w:rFonts w:ascii="TH SarabunPSK" w:eastAsia="BrowalliaUPC" w:hAnsi="TH SarabunPSK" w:cs="TH SarabunPSK" w:hint="cs"/>
-          <w:b/>
-          <w:sz w:val="32"/>
-          <w:szCs w:val="32"/>
-          <w:cs/>
-          <w:lang w:val="en-US"/>
-        </w:rPr>
-        <w:t>36</w:t>
-      </w:r>
-      <w:r>
-        <w:rPr>
-          <w:rFonts w:ascii="TH SarabunPSK" w:eastAsia="BrowalliaUPC" w:hAnsi="TH SarabunPSK" w:cs="TH SarabunPSK"/>
-          <w:bCs/>
-          <w:sz w:val="32"/>
-          <w:szCs w:val="32"/>
-          <w:lang w:val="en-US"/>
-        </w:rPr>
-        <w:t>-100)</w:t>
-      </w:r>
-      <w:r>
-        <w:rPr>
-          <w:rFonts w:ascii="TH SarabunPSK" w:eastAsia="BrowalliaUPC" w:hAnsi="TH SarabunPSK" w:cs="TH SarabunPSK" w:hint="cs"/>
-          <w:b/>
-          <w:sz w:val="32"/>
-          <w:szCs w:val="32"/>
-          <w:cs/>
-          <w:lang w:val="en-US"/>
-        </w:rPr>
-        <w:t xml:space="preserve"> กราฟสีม่วง </w:t>
-      </w:r>
-      <w:r>
-        <w:rPr>
-          <w:rFonts w:ascii="TH SarabunPSK" w:eastAsia="BrowalliaUPC" w:hAnsi="TH SarabunPSK" w:cs="TH SarabunPSK"/>
-          <w:bCs/>
-          <w:sz w:val="32"/>
-          <w:szCs w:val="32"/>
-          <w:lang w:val="en-US"/>
-        </w:rPr>
-        <w:t>(500-</w:t>
-      </w:r>
-      <w:r>
-        <w:rPr>
-          <w:rFonts w:ascii="TH SarabunPSK" w:eastAsia="BrowalliaUPC" w:hAnsi="TH SarabunPSK" w:cs="TH SarabunPSK" w:hint="cs"/>
-          <w:b/>
-          <w:sz w:val="32"/>
-          <w:szCs w:val="32"/>
-          <w:cs/>
-          <w:lang w:val="en-US"/>
-        </w:rPr>
-        <w:t>36</w:t>
-      </w:r>
-      <w:r>
-        <w:rPr>
-          <w:rFonts w:ascii="TH SarabunPSK" w:eastAsia="BrowalliaUPC" w:hAnsi="TH SarabunPSK" w:cs="TH SarabunPSK"/>
-          <w:bCs/>
-          <w:sz w:val="32"/>
-          <w:szCs w:val="32"/>
-          <w:lang w:val="en-US"/>
-        </w:rPr>
-        <w:t>-</w:t>
-      </w:r>
-      <w:r>
-        <w:rPr>
           <w:rFonts w:ascii="TH SarabunPSK" w:eastAsia="BrowalliaUPC" w:hAnsi="TH SarabunPSK" w:cs="TH SarabunPSK" w:hint="cs"/>
           <w:b/>
           <w:sz w:val="32"/>
@@ -5705,43 +6037,45 @@
           <w:cs/>
           <w:lang w:val="en-US"/>
         </w:rPr>
-        <w:t xml:space="preserve"> ระยะเวลาในการรักษา โดยมีอัตราการแพร่เชื้อ คือ 1.6</w:t>
-      </w:r>
-      <w:r>
-        <w:rPr>
-          <w:rFonts w:ascii="TH SarabunPSK" w:eastAsia="BrowalliaUPC" w:hAnsi="TH SarabunPSK" w:cs="TH SarabunPSK"/>
-          <w:bCs/>
-          <w:sz w:val="32"/>
-          <w:szCs w:val="32"/>
-          <w:lang w:val="en-US"/>
-        </w:rPr>
-        <w:t>24</w:t>
-      </w:r>
-      <w:r>
-        <w:rPr>
-          <w:rFonts w:ascii="TH SarabunPSK" w:eastAsia="BrowalliaUPC" w:hAnsi="TH SarabunPSK" w:cs="TH SarabunPSK" w:hint="cs"/>
-          <w:b/>
-          <w:sz w:val="32"/>
-          <w:szCs w:val="32"/>
-          <w:cs/>
-          <w:lang w:val="en-US"/>
-        </w:rPr>
-        <w:t xml:space="preserve"> 1.5</w:t>
-      </w:r>
-      <w:r>
-        <w:rPr>
-          <w:rFonts w:ascii="TH SarabunPSK" w:eastAsia="BrowalliaUPC" w:hAnsi="TH SarabunPSK" w:cs="TH SarabunPSK"/>
-          <w:bCs/>
-          <w:sz w:val="32"/>
-          <w:szCs w:val="32"/>
-          <w:lang w:val="en-US"/>
-        </w:rPr>
-        <w:t>31</w:t>
-      </w:r>
-      <w:r>
-        <w:rPr>
-          <w:rFonts w:ascii="TH SarabunPSK" w:eastAsia="BrowalliaUPC" w:hAnsi="TH SarabunPSK" w:cs="TH SarabunPSK" w:hint="cs"/>
-          <w:bCs/>
+        <w:t xml:space="preserve"> ระยะเวลาในการรักษา </w:t>
+      </w:r>
+      <w:r>
+        <w:rPr>
+          <w:rFonts w:ascii="TH SarabunPSK" w:eastAsia="BrowalliaUPC" w:hAnsi="TH SarabunPSK" w:cs="TH SarabunPSK" w:hint="cs"/>
+          <w:b/>
+          <w:sz w:val="32"/>
+          <w:szCs w:val="32"/>
+          <w:cs/>
+          <w:lang w:val="en-US"/>
+        </w:rPr>
+        <w:t xml:space="preserve">และค่าเริ่มต้น </w:t>
+      </w:r>
+      <w:r>
+        <w:rPr>
+          <w:rFonts w:ascii="TH SarabunPSK" w:eastAsia="BrowalliaUPC" w:hAnsi="TH SarabunPSK" w:cs="TH SarabunPSK" w:hint="cs"/>
+          <w:b/>
+          <w:sz w:val="32"/>
+          <w:szCs w:val="32"/>
+          <w:cs/>
+          <w:lang w:val="en-US"/>
+        </w:rPr>
+        <w:t xml:space="preserve">โดยมีอัตราการแพร่เชื้อ คือ </w:t>
+      </w:r>
+      <w:r>
+        <w:rPr>
+          <w:rFonts w:ascii="TH SarabunPSK" w:eastAsia="BrowalliaUPC" w:hAnsi="TH SarabunPSK" w:cs="TH SarabunPSK" w:hint="cs"/>
+          <w:b/>
+          <w:sz w:val="32"/>
+          <w:szCs w:val="32"/>
+          <w:cs/>
+          <w:lang w:val="en-US"/>
+        </w:rPr>
+        <w:t>2.835</w:t>
+      </w:r>
+      <w:r>
+        <w:rPr>
+          <w:rFonts w:ascii="TH SarabunPSK" w:eastAsia="BrowalliaUPC" w:hAnsi="TH SarabunPSK" w:cs="TH SarabunPSK" w:hint="cs"/>
+          <w:b/>
           <w:sz w:val="32"/>
           <w:szCs w:val="32"/>
           <w:cs/>
@@ -5758,7 +6092,160 @@
           <w:cs/>
           <w:lang w:val="en-US"/>
         </w:rPr>
-        <w:t>และ 0.645 ตามลำดับ</w:t>
+        <w:t>2.757</w:t>
+      </w:r>
+      <w:r>
+        <w:rPr>
+          <w:rFonts w:ascii="TH SarabunPSK" w:eastAsia="BrowalliaUPC" w:hAnsi="TH SarabunPSK" w:cs="TH SarabunPSK" w:hint="cs"/>
+          <w:bCs/>
+          <w:sz w:val="32"/>
+          <w:szCs w:val="32"/>
+          <w:cs/>
+          <w:lang w:val="en-US"/>
+        </w:rPr>
+        <w:t xml:space="preserve"> </w:t>
+      </w:r>
+      <w:r>
+        <w:rPr>
+          <w:rFonts w:ascii="TH SarabunPSK" w:eastAsia="BrowalliaUPC" w:hAnsi="TH SarabunPSK" w:cs="TH SarabunPSK" w:hint="cs"/>
+          <w:b/>
+          <w:sz w:val="32"/>
+          <w:szCs w:val="32"/>
+          <w:cs/>
+          <w:lang w:val="en-US"/>
+        </w:rPr>
+        <w:t>1.07 และ 0.924</w:t>
+      </w:r>
+      <w:r>
+        <w:rPr>
+          <w:rFonts w:ascii="TH SarabunPSK" w:eastAsia="BrowalliaUPC" w:hAnsi="TH SarabunPSK" w:cs="TH SarabunPSK" w:hint="cs"/>
+          <w:b/>
+          <w:sz w:val="32"/>
+          <w:szCs w:val="32"/>
+          <w:cs/>
+          <w:lang w:val="en-US"/>
+        </w:rPr>
+        <w:t xml:space="preserve"> </w:t>
+      </w:r>
+      <w:r>
+        <w:rPr>
+          <w:rFonts w:ascii="TH SarabunPSK" w:eastAsia="BrowalliaUPC" w:hAnsi="TH SarabunPSK" w:cs="TH SarabunPSK" w:hint="cs"/>
+          <w:b/>
+          <w:sz w:val="32"/>
+          <w:szCs w:val="32"/>
+          <w:cs/>
+          <w:lang w:val="en-US"/>
+        </w:rPr>
+        <w:t xml:space="preserve">คนต่อหนึ่งหน่วยเวลา </w:t>
+      </w:r>
+      <w:r>
+        <w:rPr>
+          <w:rFonts w:ascii="TH SarabunPSK" w:eastAsia="BrowalliaUPC" w:hAnsi="TH SarabunPSK" w:cs="TH SarabunPSK" w:hint="cs"/>
+          <w:b/>
+          <w:sz w:val="32"/>
+          <w:szCs w:val="32"/>
+          <w:cs/>
+          <w:lang w:val="en-US"/>
+        </w:rPr>
+        <w:t>ตามลำดับ</w:t>
+      </w:r>
+      <w:r>
+        <w:rPr>
+          <w:rFonts w:ascii="TH SarabunPSK" w:eastAsia="BrowalliaUPC" w:hAnsi="TH SarabunPSK" w:cs="TH SarabunPSK" w:hint="cs"/>
+          <w:b/>
+          <w:sz w:val="32"/>
+          <w:szCs w:val="32"/>
+          <w:cs/>
+          <w:lang w:val="en-US"/>
+        </w:rPr>
+        <w:t xml:space="preserve"> </w:t>
+      </w:r>
+      <w:r>
+        <w:rPr>
+          <w:rFonts w:ascii="TH SarabunPSK" w:eastAsia="BrowalliaUPC" w:hAnsi="TH SarabunPSK" w:cs="TH SarabunPSK" w:hint="cs"/>
+          <w:b/>
+          <w:sz w:val="32"/>
+          <w:szCs w:val="32"/>
+          <w:cs/>
+          <w:lang w:val="en-US"/>
+        </w:rPr>
+        <w:t>ซึ่งมีปริมาณสูงกว่าค่าเริ่มต้นอยู่ที่</w:t>
+      </w:r>
+      <w:r>
+        <w:rPr>
+          <w:rFonts w:ascii="TH SarabunPSK" w:eastAsia="BrowalliaUPC" w:hAnsi="TH SarabunPSK" w:cs="TH SarabunPSK"/>
+          <w:b/>
+          <w:sz w:val="32"/>
+          <w:szCs w:val="32"/>
+          <w:lang w:val="en-US"/>
+        </w:rPr>
+        <w:t xml:space="preserve"> </w:t>
+      </w:r>
+      <w:r>
+        <w:rPr>
+          <w:rFonts w:ascii="TH SarabunPSK" w:eastAsia="BrowalliaUPC" w:hAnsi="TH SarabunPSK" w:cs="TH SarabunPSK" w:hint="cs"/>
+          <w:b/>
+          <w:sz w:val="32"/>
+          <w:szCs w:val="32"/>
+          <w:cs/>
+          <w:lang w:val="en-US"/>
+        </w:rPr>
+        <w:t>3.068</w:t>
+      </w:r>
+      <w:r>
+        <w:rPr>
+          <w:rFonts w:ascii="TH SarabunPSK" w:eastAsia="BrowalliaUPC" w:hAnsi="TH SarabunPSK" w:cs="TH SarabunPSK" w:hint="cs"/>
+          <w:b/>
+          <w:sz w:val="32"/>
+          <w:szCs w:val="32"/>
+          <w:cs/>
+          <w:lang w:val="en-US"/>
+        </w:rPr>
+        <w:t xml:space="preserve"> </w:t>
+      </w:r>
+      <w:r>
+        <w:rPr>
+          <w:rFonts w:ascii="TH SarabunPSK" w:eastAsia="BrowalliaUPC" w:hAnsi="TH SarabunPSK" w:cs="TH SarabunPSK" w:hint="cs"/>
+          <w:b/>
+          <w:sz w:val="32"/>
+          <w:szCs w:val="32"/>
+          <w:cs/>
+          <w:lang w:val="en-US"/>
+        </w:rPr>
+        <w:t>2.983</w:t>
+      </w:r>
+      <w:r>
+        <w:rPr>
+          <w:rFonts w:ascii="TH SarabunPSK" w:eastAsia="BrowalliaUPC" w:hAnsi="TH SarabunPSK" w:cs="TH SarabunPSK" w:hint="cs"/>
+          <w:b/>
+          <w:sz w:val="32"/>
+          <w:szCs w:val="32"/>
+          <w:cs/>
+          <w:lang w:val="en-US"/>
+        </w:rPr>
+        <w:t xml:space="preserve"> และ 1.</w:t>
+      </w:r>
+      <w:r>
+        <w:rPr>
+          <w:rFonts w:ascii="TH SarabunPSK" w:eastAsia="BrowalliaUPC" w:hAnsi="TH SarabunPSK" w:cs="TH SarabunPSK" w:hint="cs"/>
+          <w:b/>
+          <w:sz w:val="32"/>
+          <w:szCs w:val="32"/>
+          <w:cs/>
+          <w:lang w:val="en-US"/>
+        </w:rPr>
+        <w:t>158</w:t>
+      </w:r>
+      <w:r>
+        <w:rPr>
+          <w:rFonts w:ascii="TH SarabunPSK" w:eastAsia="BrowalliaUPC" w:hAnsi="TH SarabunPSK" w:cs="TH SarabunPSK" w:hint="cs"/>
+          <w:b/>
+          <w:sz w:val="32"/>
+          <w:szCs w:val="32"/>
+          <w:cs/>
+          <w:lang w:val="en-US"/>
+        </w:rPr>
+        <w:t xml:space="preserve"> เท่า ตามลำดับ</w:t>
       </w:r>
     </w:p>
     <w:p>
@@ -5847,7 +6334,7 @@
     <w:p>
       <w:pPr>
         <w:rPr>
-          <w:rFonts w:ascii="TH SarabunPSK" w:hAnsi="TH SarabunPSK" w:cs="TH SarabunPSK" w:hint="cs"/>
+          <w:rFonts w:ascii="TH SarabunPSK" w:hAnsi="TH SarabunPSK" w:cs="TH SarabunPSK"/>
           <w:sz w:val="32"/>
           <w:szCs w:val="32"/>
           <w:lang w:val="en-US"/>
@@ -5891,7 +6378,7 @@
       <w:pPr>
         <w:rPr>
           <w:rFonts w:ascii="TH SarabunPSK" w:eastAsia="BrowalliaUPC" w:hAnsi="TH SarabunPSK" w:cs="TH SarabunPSK"/>
-          <w:b/>
+          <w:bCs/>
           <w:sz w:val="32"/>
           <w:szCs w:val="32"/>
           <w:lang w:val="en-US"/>
@@ -6043,6 +6530,18 @@
         </w:rPr>
         <w:t xml:space="preserve"> </w:t>
       </w:r>
+    </w:p>
+    <w:p>
+      <w:pPr>
+        <w:ind w:firstLine="720"/>
+        <w:rPr>
+          <w:rFonts w:ascii="TH SarabunPSK" w:eastAsia="BrowalliaUPC" w:hAnsi="TH SarabunPSK" w:cs="TH SarabunPSK"/>
+          <w:b/>
+          <w:sz w:val="32"/>
+          <w:szCs w:val="32"/>
+          <w:lang w:val="en-US"/>
+        </w:rPr>
+      </w:pPr>
       <w:r>
         <w:rPr>
           <w:rFonts w:ascii="TH SarabunPSK" w:eastAsia="BrowalliaUPC" w:hAnsi="TH SarabunPSK" w:cs="TH SarabunPSK" w:hint="cs"/>
@@ -6063,140 +6562,65 @@
           <w:cs/>
           <w:lang w:val="en-US"/>
         </w:rPr>
-        <w:t>ได้เร็วที่สุดคือ ขนาดพื้นที่ ระยะทางการ</w:t>
-      </w:r>
-      <w:r>
-        <w:rPr>
-          <w:rFonts w:ascii="TH SarabunPSK" w:eastAsia="BrowalliaUPC" w:hAnsi="TH SarabunPSK" w:cs="TH SarabunPSK" w:hint="cs"/>
-          <w:b/>
-          <w:sz w:val="32"/>
-          <w:szCs w:val="32"/>
-          <w:cs/>
-          <w:lang w:val="en-US"/>
-        </w:rPr>
-        <w:t>แพร่เชื้อ และจำนวนประชากรตามลำดับ ซึ่งขนาดพื้นที่เล็กจะแพร่เชื้อได้ดีกว่าขนาดพื้นที่ใหญ่ (แปรผกผันกัน) ตรงกันข้ามกับ ระยะทางการแพร่เชื้อ และจำนวนประชากร ที่ความสามารถในการแพร่เชื้อจะแปรผันตรงซึ่งกันและกัน กรณีที่มีการคิดการฟื้นตัวและมีภูมิคุ้มกันจากไวรัส ระยะเวลาในส่วนนี้ก็ส่งผลเช่นกัน ซึ่งระยะเวลาในการรักษาจนมีภูมิคุ้มกันถึงจะมีส่วนที่ระยะเวลาในการถือเชื้อที่มากขึ้นจะ</w:t>
-      </w:r>
-      <w:r>
-        <w:rPr>
-          <w:rFonts w:ascii="TH SarabunPSK" w:eastAsia="BrowalliaUPC" w:hAnsi="TH SarabunPSK" w:cs="TH SarabunPSK" w:hint="cs"/>
-          <w:b/>
-          <w:sz w:val="32"/>
-          <w:szCs w:val="32"/>
-          <w:cs/>
-          <w:lang w:val="en-US"/>
-        </w:rPr>
-        <w:t>มีโอกาสในการแพร่เชื้อที่มากขึ้น แต่ส่งผลน้อยกว่า จำนวนประชากร และ ระยะทางการแพร่เชื้อ โดยจำนวนผู้ติดเชื้อสะสมสูงสุดและอัตราการติดเชื้อในหนึ่งหน่วยเวลา จำนวนประชากรจะมีประสิทธิภาพดีกว่าระยะทางการแพร่เชื้อก็จริง แต่ผลลัพธ์ไม่ได้ต่างกันมาก</w:t>
-      </w:r>
-    </w:p>
-    <w:p>
-      <w:pPr>
-        <w:rPr>
-          <w:rFonts w:ascii="TH SarabunPSK" w:eastAsia="BrowalliaUPC" w:hAnsi="TH SarabunPSK" w:cs="TH SarabunPSK"/>
-          <w:b/>
-          <w:sz w:val="32"/>
-          <w:szCs w:val="32"/>
-          <w:lang w:val="en-US"/>
-        </w:rPr>
-      </w:pPr>
-    </w:p>
-    <w:p>
-      <w:pPr>
-        <w:rPr>
-          <w:rFonts w:ascii="TH SarabunPSK" w:eastAsia="BrowalliaUPC" w:hAnsi="TH SarabunPSK" w:cs="TH SarabunPSK"/>
-          <w:b/>
-          <w:sz w:val="32"/>
-          <w:szCs w:val="32"/>
-          <w:lang w:val="en-US"/>
-        </w:rPr>
-      </w:pPr>
-    </w:p>
-    <w:p>
-      <w:pPr>
-        <w:rPr>
-          <w:rFonts w:ascii="TH SarabunPSK" w:eastAsia="BrowalliaUPC" w:hAnsi="TH SarabunPSK" w:cs="TH SarabunPSK"/>
-          <w:b/>
-          <w:sz w:val="32"/>
-          <w:szCs w:val="32"/>
-          <w:lang w:val="en-US"/>
-        </w:rPr>
-      </w:pPr>
-    </w:p>
-    <w:p>
-      <w:pPr>
-        <w:rPr>
-          <w:rFonts w:ascii="TH SarabunPSK" w:eastAsia="BrowalliaUPC" w:hAnsi="TH SarabunPSK" w:cs="TH SarabunPSK"/>
-          <w:b/>
-          <w:sz w:val="32"/>
-          <w:szCs w:val="32"/>
-          <w:lang w:val="en-US"/>
-        </w:rPr>
-      </w:pPr>
-    </w:p>
-    <w:p>
-      <w:pPr>
-        <w:rPr>
-          <w:rFonts w:ascii="TH SarabunPSK" w:eastAsia="BrowalliaUPC" w:hAnsi="TH SarabunPSK" w:cs="TH SarabunPSK"/>
-          <w:b/>
-          <w:sz w:val="32"/>
-          <w:szCs w:val="32"/>
-          <w:lang w:val="en-US"/>
-        </w:rPr>
-      </w:pPr>
-    </w:p>
-    <w:p>
-      <w:pPr>
-        <w:rPr>
-          <w:rFonts w:ascii="TH SarabunPSK" w:eastAsia="BrowalliaUPC" w:hAnsi="TH SarabunPSK" w:cs="TH SarabunPSK"/>
-          <w:b/>
-          <w:sz w:val="32"/>
-          <w:szCs w:val="32"/>
-          <w:lang w:val="en-US"/>
-        </w:rPr>
-      </w:pPr>
-    </w:p>
-    <w:p>
-      <w:pPr>
-        <w:rPr>
-          <w:rFonts w:ascii="TH SarabunPSK" w:eastAsia="BrowalliaUPC" w:hAnsi="TH SarabunPSK" w:cs="TH SarabunPSK"/>
-          <w:b/>
-          <w:sz w:val="32"/>
-          <w:szCs w:val="32"/>
-          <w:lang w:val="en-US"/>
-        </w:rPr>
-      </w:pPr>
-    </w:p>
-    <w:p>
-      <w:pPr>
-        <w:rPr>
-          <w:rFonts w:ascii="TH SarabunPSK" w:eastAsia="BrowalliaUPC" w:hAnsi="TH SarabunPSK" w:cs="TH SarabunPSK"/>
-          <w:b/>
-          <w:sz w:val="32"/>
-          <w:szCs w:val="32"/>
-          <w:lang w:val="en-US"/>
-        </w:rPr>
-      </w:pPr>
-    </w:p>
-    <w:p>
-      <w:pPr>
-        <w:rPr>
-          <w:rFonts w:ascii="TH SarabunPSK" w:eastAsia="BrowalliaUPC" w:hAnsi="TH SarabunPSK" w:cs="TH SarabunPSK"/>
-          <w:b/>
-          <w:sz w:val="32"/>
-          <w:szCs w:val="32"/>
-          <w:lang w:val="en-US"/>
-        </w:rPr>
-      </w:pPr>
-    </w:p>
-    <w:p>
-      <w:pPr>
-        <w:rPr>
-          <w:rFonts w:ascii="TH SarabunPSK" w:eastAsia="BrowalliaUPC" w:hAnsi="TH SarabunPSK" w:cs="TH SarabunPSK"/>
-          <w:b/>
-          <w:sz w:val="32"/>
-          <w:szCs w:val="32"/>
-          <w:lang w:val="en-US"/>
-        </w:rPr>
-      </w:pPr>
+        <w:t xml:space="preserve">ได้เร็วที่สุดคือ ขนาดพื้นที่ ระยะทางการแพร่เชื้อ และจำนวนประชากรตามลำดับ ซึ่งขนาดพื้นที่เล็กจะแพร่เชื้อได้ดีกว่าขนาดพื้นที่ใหญ่ (แปรผกผันกัน) ตรงกันข้ามกับ ระยะทางการแพร่เชื้อ และจำนวนประชากร ที่ความสามารถในการแพร่เชื้อจะแปรผันตรงซึ่งกันและกัน </w:t>
+      </w:r>
+    </w:p>
+    <w:p>
+      <w:pPr>
+        <w:ind w:firstLine="720"/>
+        <w:rPr>
+          <w:rFonts w:ascii="TH SarabunPSK" w:eastAsia="BrowalliaUPC" w:hAnsi="TH SarabunPSK" w:cs="TH SarabunPSK" w:hint="cs"/>
+          <w:b/>
+          <w:sz w:val="32"/>
+          <w:szCs w:val="32"/>
+          <w:lang w:val="en-US"/>
+        </w:rPr>
+      </w:pPr>
+      <w:r>
+        <w:rPr>
+          <w:rFonts w:ascii="TH SarabunPSK" w:eastAsia="BrowalliaUPC" w:hAnsi="TH SarabunPSK" w:cs="TH SarabunPSK" w:hint="cs"/>
+          <w:b/>
+          <w:sz w:val="32"/>
+          <w:szCs w:val="32"/>
+          <w:cs/>
+          <w:lang w:val="en-US"/>
+        </w:rPr>
+        <w:t>กรณีที่มีการคิดการฟื้นตัวและมีภูมิคุ้มกันจากไวรัส ระยะเวลาในส่วนนี้ก็ส่งผลเช่นกัน ซึ่งระยะเวลาในการรักษาจนมีภูมิคุ้มกันถึงจะมีส่วนที่ระยะเวลาในการถือเชื้อที่มากขึ้นจะ</w:t>
+      </w:r>
+      <w:r>
+        <w:rPr>
+          <w:rFonts w:ascii="TH SarabunPSK" w:eastAsia="BrowalliaUPC" w:hAnsi="TH SarabunPSK" w:cs="TH SarabunPSK" w:hint="cs"/>
+          <w:b/>
+          <w:sz w:val="32"/>
+          <w:szCs w:val="32"/>
+          <w:cs/>
+          <w:lang w:val="en-US"/>
+        </w:rPr>
+        <w:t>มีโอกาสในการแพร่เชื้อที่มากขึ้น แต่ส่งผลน้อยกว่า จำนวนประชากร และระยะทางการแพร่เชื้อ</w:t>
+      </w:r>
+    </w:p>
+    <w:p>
+      <w:pPr>
+        <w:ind w:firstLine="720"/>
+        <w:rPr>
+          <w:rFonts w:ascii="TH SarabunPSK" w:eastAsia="BrowalliaUPC" w:hAnsi="TH SarabunPSK" w:cs="TH SarabunPSK"/>
+          <w:b/>
+          <w:sz w:val="32"/>
+          <w:szCs w:val="32"/>
+          <w:lang w:val="en-US"/>
+        </w:rPr>
+      </w:pPr>
+      <w:r>
+        <w:rPr>
+          <w:rFonts w:ascii="TH SarabunPSK" w:eastAsia="BrowalliaUPC" w:hAnsi="TH SarabunPSK" w:cs="TH SarabunPSK" w:hint="cs"/>
+          <w:b/>
+          <w:sz w:val="32"/>
+          <w:szCs w:val="32"/>
+          <w:cs/>
+          <w:lang w:val="en-US"/>
+        </w:rPr>
+        <w:t>จำนวนผู้ติดเชื้อสะสมสูงสุดและอัตราการติดเชื้อในหนึ่งหน่วยเวลา จำนวนประชากรจะมีประสิทธิภาพดีกว่าระยะทางการแพร่เชื้อก็จริง แต่ผลลัพธ์ไม่ได้ต่างกันมาก</w:t>
+      </w:r>
     </w:p>
     <w:p>
       <w:pPr>
@@ -6630,18 +7054,7 @@
             <w:szCs w:val="32"/>
             <w:lang w:val="en-US"/>
           </w:rPr>
-          <w:t>www.</w:t>
-        </w:r>
-        <w:r>
-          <w:rPr>
-            <w:rStyle w:val="Hyperlink"/>
-            <w:rFonts w:ascii="TH SarabunPSK" w:eastAsia="BrowalliaUPC" w:hAnsi="TH SarabunPSK" w:cs="TH SarabunPSK"/>
-            <w:bCs/>
-            <w:sz w:val="32"/>
-            <w:szCs w:val="32"/>
-            <w:lang w:val="en-US"/>
-          </w:rPr>
-          <w:t>medium.com/data-</w:t>
+          <w:t>www.medium.com/data-</w:t>
         </w:r>
         <w:r>
           <w:rPr>
@@ -7040,18 +7453,7 @@
             <w:szCs w:val="32"/>
             <w:lang w:val="en-US"/>
           </w:rPr>
-          <w:t>www.</w:t>
-        </w:r>
-        <w:r>
-          <w:rPr>
-            <w:rStyle w:val="Hyperlink"/>
-            <w:rFonts w:ascii="TH SarabunPSK" w:eastAsia="BrowalliaUPC" w:hAnsi="TH SarabunPSK" w:cs="TH SarabunPSK"/>
-            <w:bCs/>
-            <w:sz w:val="32"/>
-            <w:szCs w:val="32"/>
-            <w:lang w:val="en-US"/>
-          </w:rPr>
-          <w:t>github.com/FameIllusionMaya/DTN-Virus</w:t>
+          <w:t>www.github.com/FameIllusionMaya/DTN-Virus</w:t>
         </w:r>
       </w:hyperlink>
     </w:p>

</xml_diff>